<commit_message>
Minor changes from read-through.
</commit_message>
<xml_diff>
--- a/Manuscript/response_to_reviewers.docx
+++ b/Manuscript/response_to_reviewers.docx
@@ -16,9 +16,10 @@
         <w:br/>
         <w:t xml:space="preserve">The authors describe web based tool (SuperPhy) whose purpose is to simplify the workflow for the analysis of bacterial strains. SuperPhy integrate several sw to perform specific tasks (such as Panseq, FastTree) and databases (Chado). It includes about 100 E.coli strains in the current database. The web interface is availabe (in beta version) at </w:t>
       </w:r>
-      <w:hyperlink r:id="rId2" w:tgtFrame="_blank">
+      <w:hyperlink r:id="rId2">
         <w:r>
           <w:rPr>
+            <w:rStyle w:val="style15"/>
             <w:rStyle w:val="style15"/>
           </w:rPr>
           <w:t>lfz.corefaciliy.ca</w:t>
@@ -56,7 +57,7 @@
       <w:r>
         <w:rPr>
           <w:color w:val="800000"/>
-          <w:shd w:fill="auto" w:val="clear"/>
+          <w:shd w:fill="FFFFFF" w:val="clear"/>
         </w:rPr>
         <w:t>Response:</w:t>
       </w:r>
@@ -68,7 +69,7 @@
       <w:r>
         <w:rPr>
           <w:color w:val="800000"/>
-          <w:shd w:fill="auto" w:val="clear"/>
+          <w:shd w:fill="FFFFFF" w:val="clear"/>
         </w:rPr>
         <w:t>Table 1 has been removed. Figure 1's size has been reduced and figure 3 re-arranged and enlarged. Unfortunately, we are not able to add additional figures due to space limitations.</w:t>
       </w:r>
@@ -78,50 +79,19 @@
         <w:pStyle w:val="style0"/>
       </w:pPr>
       <w:r>
-        <w:rPr>
-          <w:color w:val="800000"/>
-          <w:shd w:fill="auto" w:val="clear"/>
-        </w:rPr>
-      </w:r>
-    </w:p>
-    <w:p>
-      <w:pPr>
-        <w:pStyle w:val="style0"/>
-      </w:pPr>
-      <w:r>
-        <w:rPr>
-          <w:color w:val="800000"/>
-          <w:shd w:fill="auto" w:val="clear"/>
-        </w:rPr>
-        <w:t xml:space="preserve">The Design section has been reworked and condensed as recommended. We also elaborated on the functionality of SuperPhy by augmenting the Functionality section and further comparing the SuperPhy capabilites to other genome analysis platforms in a </w:t>
-      </w:r>
-      <w:r>
-        <w:rPr>
-          <w:color w:val="800000"/>
-          <w:shd w:fill="auto" w:val="clear"/>
-        </w:rPr>
-        <w:t>newly added</w:t>
-      </w:r>
-      <w:r>
-        <w:rPr>
-          <w:color w:val="800000"/>
-          <w:shd w:fill="auto" w:val="clear"/>
-        </w:rPr>
-        <w:t xml:space="preserve"> Discussion </w:t>
-      </w:r>
-      <w:r>
-        <w:rPr>
-          <w:color w:val="800000"/>
-          <w:shd w:fill="auto" w:val="clear"/>
-        </w:rPr>
-        <w:t>section. Approximate times for the analysis results to be returned were added to the</w:t>
-      </w:r>
-      <w:r>
-        <w:rPr>
-          <w:color w:val="800000"/>
-          <w:shd w:fill="auto" w:val="clear"/>
-        </w:rPr>
-        <w:t xml:space="preserve"> Uploading a Genome subsection.</w:t>
+        <w:rPr/>
+      </w:r>
+    </w:p>
+    <w:p>
+      <w:pPr>
+        <w:pStyle w:val="style0"/>
+      </w:pPr>
+      <w:r>
+        <w:rPr>
+          <w:color w:val="800000"/>
+          <w:shd w:fill="FFFFFF" w:val="clear"/>
+        </w:rPr>
+        <w:t>The Design section has been reworked and condensed as recommended. We also elaborated on the functionality of SuperPhy by augmenting the Functionality section and further comparing the SuperPhy capabilites to other genome analysis platforms in a newly added Discussion section. Approximate times for the analysis results to be returned were added to the Uploading a Genome subsection.</w:t>
       </w:r>
     </w:p>
     <w:p>
@@ -225,9 +195,7 @@
         <w:pStyle w:val="style0"/>
       </w:pPr>
       <w:r>
-        <w:rPr>
-          <w:color w:val="800000"/>
-        </w:rPr>
+        <w:rPr/>
       </w:r>
     </w:p>
     <w:p>
@@ -345,9 +313,7 @@
         <w:pStyle w:val="style0"/>
       </w:pPr>
       <w:r>
-        <w:rPr>
-          <w:color w:val="800000"/>
-        </w:rPr>
+        <w:rPr/>
       </w:r>
     </w:p>
     <w:p>
@@ -366,9 +332,7 @@
         <w:pStyle w:val="style0"/>
       </w:pPr>
       <w:r>
-        <w:rPr>
-          <w:color w:val="800000"/>
-        </w:rPr>
+        <w:rPr/>
       </w:r>
     </w:p>
     <w:p>
@@ -393,9 +357,10 @@
         <w:br/>
         <w:t>The paper presents the new effort in the "comparison of multiple genomes" field. It is well written and easy to follow. The SuperPhy portal is available online and works fine. Only link to upload new genome gave me an error (at least on 17th - 22nd of October) Internal Server Error (</w:t>
       </w:r>
-      <w:hyperlink r:id="rId3" w:tgtFrame="_blank">
+      <w:hyperlink r:id="rId3">
         <w:r>
           <w:rPr>
+            <w:rStyle w:val="style15"/>
             <w:rStyle w:val="style15"/>
           </w:rPr>
           <w:t>amanji@phac.gc.ca</w:t>
@@ -420,9 +385,10 @@
         <w:br/>
         <w:t>(</w:t>
       </w:r>
-      <w:hyperlink r:id="rId4" w:tgtFrame="_blank">
+      <w:hyperlink r:id="rId4">
         <w:r>
           <w:rPr>
+            <w:rStyle w:val="style15"/>
             <w:rStyle w:val="style15"/>
           </w:rPr>
           <w:t>amanji@phac.gc.ca</w:t>
@@ -486,17 +452,63 @@
         <w:rPr>
           <w:color w:val="800000"/>
         </w:rPr>
-        <w:t>We are working to fix the error the reviewer noted and should have it resolved shortly</w:t>
-      </w:r>
-    </w:p>
-    <w:p>
-      <w:pPr>
-        <w:pStyle w:val="style0"/>
-      </w:pPr>
-      <w:r>
-        <w:rPr>
-          <w:color w:val="800000"/>
-        </w:rPr>
+        <w:t xml:space="preserve">We </w:t>
+      </w:r>
+      <w:r>
+        <w:rPr>
+          <w:color w:val="800000"/>
+        </w:rPr>
+        <w:t>have</w:t>
+      </w:r>
+      <w:r>
+        <w:rPr>
+          <w:color w:val="800000"/>
+        </w:rPr>
+        <w:t xml:space="preserve"> fix</w:t>
+      </w:r>
+      <w:r>
+        <w:rPr>
+          <w:color w:val="800000"/>
+        </w:rPr>
+        <w:t>ed</w:t>
+      </w:r>
+      <w:r>
+        <w:rPr>
+          <w:color w:val="800000"/>
+        </w:rPr>
+        <w:t xml:space="preserve"> the </w:t>
+      </w:r>
+      <w:r>
+        <w:rPr>
+          <w:color w:val="800000"/>
+        </w:rPr>
+        <w:t>Internal Server E</w:t>
+      </w:r>
+      <w:r>
+        <w:rPr>
+          <w:color w:val="800000"/>
+        </w:rPr>
+        <w:t xml:space="preserve">rror </w:t>
+      </w:r>
+      <w:r>
+        <w:rPr>
+          <w:color w:val="800000"/>
+        </w:rPr>
+        <w:t>that the</w:t>
+      </w:r>
+      <w:r>
+        <w:rPr>
+          <w:color w:val="800000"/>
+        </w:rPr>
+        <w:t xml:space="preserve"> reviewer noted.</w:t>
+      </w:r>
+    </w:p>
+    <w:p>
+      <w:pPr>
+        <w:pStyle w:val="style0"/>
+      </w:pPr>
+      <w:r>
+        <w:rPr/>
       </w:r>
     </w:p>
     <w:p>
@@ -515,26 +527,18 @@
         <w:pStyle w:val="style0"/>
       </w:pPr>
       <w:r>
-        <w:rPr>
-          <w:color w:val="800000"/>
-        </w:rPr>
-      </w:r>
-    </w:p>
-    <w:p>
-      <w:pPr>
-        <w:pStyle w:val="style0"/>
-      </w:pPr>
-      <w:r>
-        <w:rPr>
-          <w:color w:val="800000"/>
-        </w:rPr>
-        <w:t>Regarding items 3 and 6, a</w:t>
-      </w:r>
-      <w:r>
-        <w:rPr>
-          <w:color w:val="800000"/>
-        </w:rPr>
-        <w:t xml:space="preserve"> Discussion section was added in which we compared the functionality of SuperPhy to other genome analysis platforms including IMG, PATRIC and MicroScope, as well as elaborate on the utility of the SuperPhy platform.</w:t>
+        <w:rPr/>
+      </w:r>
+    </w:p>
+    <w:p>
+      <w:pPr>
+        <w:pStyle w:val="style0"/>
+      </w:pPr>
+      <w:r>
+        <w:rPr>
+          <w:color w:val="800000"/>
+        </w:rPr>
+        <w:t>Regarding items 3 and 6, a Discussion section was added in which we compared the functionality of SuperPhy to other genome analysis platforms including IMG, PATRIC and MicroScope, as well as elaborate on the utility of the SuperPhy platform.</w:t>
       </w:r>
     </w:p>
     <w:sectPr>
@@ -544,6 +548,7 @@
       <w:pgNumType w:fmt="decimal"/>
       <w:formProt w:val="false"/>
       <w:textDirection w:val="lrTb"/>
+      <w:docGrid w:charSpace="0" w:linePitch="240" w:type="default"/>
     </w:sectPr>
   </w:body>
 </w:document>
@@ -552,16 +557,15 @@
 <file path=word/styles.xml><?xml version="1.0" encoding="utf-8"?>
 <w:styles xmlns:w="http://schemas.openxmlformats.org/wordprocessingml/2006/main">
   <w:style w:styleId="style0" w:type="paragraph">
-    <w:name w:val="Normal"/>
+    <w:name w:val="Default Style"/>
     <w:next w:val="style0"/>
     <w:pPr>
       <w:widowControl w:val="false"/>
-      <w:tabs/>
       <w:suppressAutoHyphens w:val="true"/>
     </w:pPr>
     <w:rPr>
       <w:rFonts w:ascii="Liberation Serif" w:cs="Lohit Hindi" w:eastAsia="DejaVu Sans" w:hAnsi="Liberation Serif"/>
-      <w:color w:val="auto"/>
+      <w:color w:val="00000A"/>
       <w:sz w:val="24"/>
       <w:szCs w:val="24"/>
       <w:lang w:bidi="hi-IN" w:eastAsia="zh-CN" w:val="en-CA"/>
@@ -592,7 +596,7 @@
     </w:rPr>
   </w:style>
   <w:style w:styleId="style17" w:type="paragraph">
-    <w:name w:val="Text body"/>
+    <w:name w:val="Text Body"/>
     <w:basedOn w:val="style0"/>
     <w:next w:val="style17"/>
     <w:pPr>

</xml_diff>